<commit_message>
updated readme and zip creation
</commit_message>
<xml_diff>
--- a/readme.docx
+++ b/readme.docx
@@ -4,40 +4,78 @@
   <w:body>
     <w:p>
       <w:pPr>
+        <w:jc w:val="center"/>
         <w:rPr>
           <w:b/>
           <w:bCs/>
           <w:u w:val="single"/>
         </w:rPr>
       </w:pPr>
-      <w:hyperlink r:id="rId5" w:history="1">
-        <w:r>
-          <w:rPr>
-            <w:rStyle w:val="Hyperlink"/>
-            <w:b/>
-            <w:bCs/>
-          </w:rPr>
-          <w:t>Demonstration Video Link</w:t>
-        </w:r>
-      </w:hyperlink>
       <w:r>
         <w:rPr>
           <w:b/>
           <w:bCs/>
           <w:u w:val="single"/>
         </w:rPr>
-        <w:t xml:space="preserve">: </w:t>
-      </w:r>
-    </w:p>
-    <w:p>
-      <w:pPr>
+        <w:fldChar w:fldCharType="begin"/>
+      </w:r>
+      <w:r>
         <w:rPr>
           <w:b/>
           <w:bCs/>
           <w:u w:val="single"/>
         </w:rPr>
-      </w:pPr>
-      <w:hyperlink r:id="rId6" w:history="1">
+        <w:instrText>HYPERLINK "https://drive.google.com/file/d/144mtAnR5vEfa0Kr-Yn980UEfz5aST8lF/view?usp=sharing"</w:instrText>
+      </w:r>
+      <w:r>
+        <w:rPr>
+          <w:b/>
+          <w:bCs/>
+          <w:u w:val="single"/>
+        </w:rPr>
+      </w:r>
+      <w:r>
+        <w:rPr>
+          <w:b/>
+          <w:bCs/>
+          <w:u w:val="single"/>
+        </w:rPr>
+        <w:fldChar w:fldCharType="separate"/>
+      </w:r>
+      <w:r>
+        <w:rPr>
+          <w:rStyle w:val="Hyperlink"/>
+          <w:b/>
+          <w:bCs/>
+        </w:rPr>
+        <w:t>Demonstration Video Link</w:t>
+      </w:r>
+      <w:r>
+        <w:rPr>
+          <w:b/>
+          <w:bCs/>
+          <w:u w:val="single"/>
+        </w:rPr>
+        <w:fldChar w:fldCharType="end"/>
+      </w:r>
+      <w:r>
+        <w:rPr>
+          <w:b/>
+          <w:bCs/>
+          <w:u w:val="single"/>
+        </w:rPr>
+        <w:t>:</w:t>
+      </w:r>
+    </w:p>
+    <w:p>
+      <w:pPr>
+        <w:rPr>
+          <w:b/>
+          <w:bCs/>
+          <w:u w:val="single"/>
+        </w:rPr>
+      </w:pPr>
+      <w:hyperlink r:id="rId5" w:history="1">
         <w:r>
           <w:rPr>
             <w:rStyle w:val="Hyperlink"/>
@@ -69,6 +107,7 @@
     </w:p>
     <w:p>
       <w:pPr>
+        <w:jc w:val="center"/>
         <w:rPr>
           <w:b/>
           <w:bCs/>
@@ -107,8 +146,13 @@
       <w:r>
         <w:t>Go to “Server” and launch the “</w:t>
       </w:r>
-      <w:r>
-        <w:t>PacketPew -Server</w:t>
+      <w:proofErr w:type="spellStart"/>
+      <w:r>
+        <w:t>PacketPew</w:t>
+      </w:r>
+      <w:proofErr w:type="spellEnd"/>
+      <w:r>
+        <w:t xml:space="preserve"> -Server</w:t>
       </w:r>
       <w:r>
         <w:t>.exe”, choose the hosting choice (localhost) or custom IP address (for multiple machine connect)</w:t>
@@ -125,8 +169,13 @@
       <w:r>
         <w:t>Go to “Client” and launch the “</w:t>
       </w:r>
-      <w:r>
-        <w:t>PacketPew -</w:t>
+      <w:proofErr w:type="spellStart"/>
+      <w:r>
+        <w:t>PacketPew</w:t>
+      </w:r>
+      <w:proofErr w:type="spellEnd"/>
+      <w:r>
+        <w:t xml:space="preserve"> -</w:t>
       </w:r>
       <w:r>
         <w:t>Client.exe”, choose the appropriate hosting choice and connect.</w:t>
@@ -179,6 +228,9 @@
     </w:p>
     <w:p/>
     <w:p>
+      <w:pPr>
+        <w:jc w:val="center"/>
+      </w:pPr>
       <w:r>
         <w:rPr>
           <w:b/>
@@ -190,9 +242,29 @@
     </w:p>
     <w:p>
       <w:r>
-        <w:t xml:space="preserve">The project files folder should contain all the code files with the SFML v2.6.1 but if for some reason, SFML is not working, kindly refer to </w:t>
-      </w:r>
-      <w:hyperlink r:id="rId7" w:history="1">
+        <w:t xml:space="preserve">The </w:t>
+      </w:r>
+      <w:r>
+        <w:t>source code</w:t>
+      </w:r>
+      <w:r>
+        <w:t xml:space="preserve"> folder </w:t>
+      </w:r>
+      <w:r>
+        <w:t>only contains the source code .</w:t>
+      </w:r>
+      <w:proofErr w:type="spellStart"/>
+      <w:r>
+        <w:t>cpps</w:t>
+      </w:r>
+      <w:proofErr w:type="spellEnd"/>
+      <w:r>
+        <w:t xml:space="preserve"> and header files, I have used</w:t>
+      </w:r>
+      <w:r>
+        <w:t xml:space="preserve"> SFML v2.6.1, kindly refer to </w:t>
+      </w:r>
+      <w:hyperlink r:id="rId6" w:history="1">
         <w:r>
           <w:rPr>
             <w:rStyle w:val="Hyperlink"/>
@@ -209,7 +281,7 @@
       <w:r>
         <w:t xml:space="preserve"> or the SFML official instructions for </w:t>
       </w:r>
-      <w:hyperlink r:id="rId8" w:history="1">
+      <w:hyperlink r:id="rId7" w:history="1">
         <w:r>
           <w:rPr>
             <w:rStyle w:val="Hyperlink"/>
@@ -220,7 +292,7 @@
       <w:r>
         <w:t>/</w:t>
       </w:r>
-      <w:hyperlink r:id="rId9" w:history="1">
+      <w:hyperlink r:id="rId8" w:history="1">
         <w:r>
           <w:rPr>
             <w:rStyle w:val="Hyperlink"/>
@@ -229,9 +301,12 @@
         </w:r>
       </w:hyperlink>
       <w:r>
+        <w:t>, to get the source code working</w:t>
+      </w:r>
+      <w:r>
         <w:t xml:space="preserve">. If you’re still facing issues, please contact </w:t>
       </w:r>
-      <w:hyperlink r:id="rId10" w:history="1">
+      <w:hyperlink r:id="rId9" w:history="1">
         <w:r>
           <w:rPr>
             <w:rStyle w:val="Hyperlink"/>
@@ -245,10 +320,10 @@
     </w:p>
     <w:p/>
     <w:p>
-      <w:r>
-        <w:t xml:space="preserve">The zip file contains everything but I am also providing a </w:t>
-      </w:r>
-      <w:hyperlink r:id="rId11" w:history="1">
+      <w:pPr>
+        <w:jc w:val="center"/>
+      </w:pPr>
+      <w:hyperlink r:id="rId10" w:history="1">
         <w:r>
           <w:rPr>
             <w:rStyle w:val="Hyperlink"/>
@@ -258,17 +333,9 @@
           <w:t>GitHub Link:</w:t>
         </w:r>
       </w:hyperlink>
-      <w:r>
-        <w:rPr>
-          <w:b/>
-          <w:bCs/>
-          <w:u w:val="single"/>
-        </w:rPr>
-        <w:t xml:space="preserve"> </w:t>
-      </w:r>
     </w:p>
     <w:p>
-      <w:hyperlink r:id="rId12" w:history="1">
+      <w:hyperlink r:id="rId11" w:history="1">
         <w:r>
           <w:rPr>
             <w:rStyle w:val="Hyperlink"/>
@@ -277,6 +344,91 @@
         </w:r>
       </w:hyperlink>
     </w:p>
+    <w:p>
+      <w:r>
+        <w:t xml:space="preserve">To make it work properly, after downloading the repository, go to </w:t>
+      </w:r>
+      <w:r>
+        <w:rPr>
+          <w:u w:val="single"/>
+        </w:rPr>
+        <w:t>both project files folder</w:t>
+      </w:r>
+      <w:r>
+        <w:t xml:space="preserve">, and include SFML by </w:t>
+      </w:r>
+      <w:r>
+        <w:t xml:space="preserve">kindly </w:t>
+      </w:r>
+      <w:r>
+        <w:t>referring</w:t>
+      </w:r>
+      <w:r>
+        <w:t xml:space="preserve"> to </w:t>
+      </w:r>
+      <w:hyperlink r:id="rId12" w:history="1">
+        <w:r>
+          <w:rPr>
+            <w:rStyle w:val="Hyperlink"/>
+          </w:rPr>
+          <w:t xml:space="preserve">this </w:t>
+        </w:r>
+        <w:proofErr w:type="spellStart"/>
+        <w:r>
+          <w:rPr>
+            <w:rStyle w:val="Hyperlink"/>
+          </w:rPr>
+          <w:t>vcpkg</w:t>
+        </w:r>
+        <w:proofErr w:type="spellEnd"/>
+        <w:r>
+          <w:rPr>
+            <w:rStyle w:val="Hyperlink"/>
+          </w:rPr>
+          <w:t xml:space="preserve"> guide</w:t>
+        </w:r>
+      </w:hyperlink>
+      <w:r>
+        <w:t xml:space="preserve"> or the SFML official instructions for </w:t>
+      </w:r>
+      <w:hyperlink r:id="rId13" w:history="1">
+        <w:r>
+          <w:rPr>
+            <w:rStyle w:val="Hyperlink"/>
+          </w:rPr>
+          <w:t>Visual Studio</w:t>
+        </w:r>
+      </w:hyperlink>
+      <w:r>
+        <w:t>/</w:t>
+      </w:r>
+      <w:hyperlink r:id="rId14" w:history="1">
+        <w:r>
+          <w:rPr>
+            <w:rStyle w:val="Hyperlink"/>
+          </w:rPr>
+          <w:t>CMake</w:t>
+        </w:r>
+      </w:hyperlink>
+      <w:r>
+        <w:t xml:space="preserve">. </w:t>
+      </w:r>
+      <w:r>
+        <w:t xml:space="preserve">If you’re still facing issues, please contact </w:t>
+      </w:r>
+      <w:hyperlink r:id="rId15" w:history="1">
+        <w:r>
+          <w:rPr>
+            <w:rStyle w:val="Hyperlink"/>
+          </w:rPr>
+          <w:t>2400020@uad.ac.uk</w:t>
+        </w:r>
+      </w:hyperlink>
+      <w:r>
+        <w:t>.</w:t>
+      </w:r>
+    </w:p>
+    <w:p/>
     <w:p/>
     <w:p>
       <w:pPr>
@@ -303,7 +455,7 @@
         </w:rPr>
         <w:br/>
       </w:r>
-      <w:hyperlink r:id="rId13" w:history="1">
+      <w:hyperlink r:id="rId16" w:history="1">
         <w:r>
           <w:rPr>
             <w:rStyle w:val="Hyperlink"/>
@@ -316,7 +468,7 @@
     </w:p>
     <w:sectPr>
       <w:pgSz w:w="11906" w:h="16838"/>
-      <w:pgMar w:top="1440" w:right="1440" w:bottom="1440" w:left="1440" w:header="708" w:footer="708" w:gutter="0"/>
+      <w:pgMar w:top="568" w:right="707" w:bottom="709" w:left="851" w:header="708" w:footer="708" w:gutter="0"/>
       <w:cols w:space="708"/>
       <w:docGrid w:linePitch="360"/>
     </w:sectPr>
@@ -821,6 +973,7 @@
   <w:style w:type="paragraph" w:default="1" w:styleId="Normal">
     <w:name w:val="Normal"/>
     <w:qFormat/>
+    <w:rsid w:val="008670F1"/>
   </w:style>
   <w:style w:type="paragraph" w:styleId="Heading1">
     <w:name w:val="heading 1"/>

</xml_diff>